<commit_message>
changing funzionalità da testare
</commit_message>
<xml_diff>
--- a/Bozze/TEST/Test plan.docx
+++ b/Bozze/TEST/Test plan.docx
@@ -1105,22 +1105,15 @@
         </w:rPr>
         <w:t xml:space="preserve">- </w:t>
       </w:r>
-      <w:r>
-        <w:rPr>
-          <w:sz w:val="20"/>
-          <w:szCs w:val="20"/>
-        </w:rPr>
-        <w:t>Bookpaint_</w:t>
-      </w:r>
-      <w:bookmarkStart w:id="0" w:name="_GoBack"/>
-      <w:bookmarkEnd w:id="0"/>
-      <w:r>
-        <w:rPr>
-          <w:sz w:val="20"/>
-          <w:szCs w:val="20"/>
-        </w:rPr>
-        <w:t>ODD</w:t>
-      </w:r>
+      <w:proofErr w:type="spellStart"/>
+      <w:r>
+        <w:rPr>
+          <w:sz w:val="20"/>
+          <w:szCs w:val="20"/>
+        </w:rPr>
+        <w:t>Bookpaint_ODD</w:t>
+      </w:r>
+      <w:proofErr w:type="spellEnd"/>
       <w:r>
         <w:rPr>
           <w:sz w:val="20"/>
@@ -1443,12 +1436,6 @@
           <w:szCs w:val="20"/>
         </w:rPr>
         <w:tab/>
-      </w:r>
-      <w:r>
-        <w:rPr>
-          <w:sz w:val="20"/>
-          <w:szCs w:val="20"/>
-        </w:rPr>
         <w:t>-</w:t>
       </w:r>
       <w:proofErr w:type="spellStart"/>
@@ -1457,14 +1444,7 @@
           <w:sz w:val="20"/>
           <w:szCs w:val="20"/>
         </w:rPr>
-        <w:t>Acquisto</w:t>
-      </w:r>
-      <w:r>
-        <w:rPr>
-          <w:sz w:val="20"/>
-          <w:szCs w:val="20"/>
-        </w:rPr>
-        <w:t>Manager</w:t>
+        <w:t>AcquistoManager</w:t>
       </w:r>
       <w:proofErr w:type="spellEnd"/>
       <w:r>
@@ -1487,12 +1467,6 @@
           <w:szCs w:val="20"/>
         </w:rPr>
         <w:tab/>
-      </w:r>
-      <w:r>
-        <w:rPr>
-          <w:sz w:val="20"/>
-          <w:szCs w:val="20"/>
-        </w:rPr>
         <w:t>-</w:t>
       </w:r>
       <w:proofErr w:type="spellStart"/>
@@ -1501,14 +1475,7 @@
           <w:sz w:val="20"/>
           <w:szCs w:val="20"/>
         </w:rPr>
-        <w:t>Amministratore</w:t>
-      </w:r>
-      <w:r>
-        <w:rPr>
-          <w:sz w:val="20"/>
-          <w:szCs w:val="20"/>
-        </w:rPr>
-        <w:t>Manager</w:t>
+        <w:t>AmministratoreManager</w:t>
       </w:r>
       <w:proofErr w:type="spellEnd"/>
       <w:r>
@@ -1531,12 +1498,6 @@
           <w:szCs w:val="20"/>
         </w:rPr>
         <w:tab/>
-      </w:r>
-      <w:r>
-        <w:rPr>
-          <w:sz w:val="20"/>
-          <w:szCs w:val="20"/>
-        </w:rPr>
         <w:t>-</w:t>
       </w:r>
       <w:proofErr w:type="spellStart"/>
@@ -1545,28 +1506,7 @@
           <w:sz w:val="20"/>
           <w:szCs w:val="20"/>
         </w:rPr>
-        <w:t>Amministratore</w:t>
-      </w:r>
-      <w:r>
-        <w:rPr>
-          <w:sz w:val="20"/>
-          <w:szCs w:val="20"/>
-        </w:rPr>
-        <w:t>O</w:t>
-      </w:r>
-      <w:r>
-        <w:rPr>
-          <w:sz w:val="20"/>
-          <w:szCs w:val="20"/>
-        </w:rPr>
-        <w:t>rdini</w:t>
-      </w:r>
-      <w:r>
-        <w:rPr>
-          <w:sz w:val="20"/>
-          <w:szCs w:val="20"/>
-        </w:rPr>
-        <w:t>Manager</w:t>
+        <w:t>AmministratoreOrdiniManager</w:t>
       </w:r>
       <w:proofErr w:type="spellEnd"/>
       <w:r>
@@ -1589,12 +1529,6 @@
           <w:szCs w:val="20"/>
         </w:rPr>
         <w:tab/>
-      </w:r>
-      <w:r>
-        <w:rPr>
-          <w:sz w:val="20"/>
-          <w:szCs w:val="20"/>
-        </w:rPr>
         <w:t>-</w:t>
       </w:r>
       <w:proofErr w:type="spellStart"/>
@@ -1603,28 +1537,7 @@
           <w:sz w:val="20"/>
           <w:szCs w:val="20"/>
         </w:rPr>
-        <w:t>Interazione</w:t>
-      </w:r>
-      <w:r>
-        <w:rPr>
-          <w:sz w:val="20"/>
-          <w:szCs w:val="20"/>
-        </w:rPr>
-        <w:t>L</w:t>
-      </w:r>
-      <w:r>
-        <w:rPr>
-          <w:sz w:val="20"/>
-          <w:szCs w:val="20"/>
-        </w:rPr>
-        <w:t>ibro</w:t>
-      </w:r>
-      <w:r>
-        <w:rPr>
-          <w:sz w:val="20"/>
-          <w:szCs w:val="20"/>
-        </w:rPr>
-        <w:t>Manager</w:t>
+        <w:t>InterazioneLibroManager</w:t>
       </w:r>
       <w:proofErr w:type="spellEnd"/>
       <w:r>
@@ -1661,14 +1574,7 @@
           <w:sz w:val="20"/>
           <w:szCs w:val="20"/>
         </w:rPr>
-        <w:t>GestioneOrdine</w:t>
-      </w:r>
-      <w:r>
-        <w:rPr>
-          <w:sz w:val="20"/>
-          <w:szCs w:val="20"/>
-        </w:rPr>
-        <w:t>Manager</w:t>
+        <w:t>GestioneOrdineManager</w:t>
       </w:r>
       <w:proofErr w:type="spellEnd"/>
       <w:r>
@@ -1740,248 +1646,17 @@
           <w:sz w:val="28"/>
           <w:szCs w:val="28"/>
         </w:rPr>
-        <w:t>Funzionalità da testare e da non testare</w:t>
-      </w:r>
-    </w:p>
-    <w:p>
-      <w:pPr>
-        <w:pStyle w:val="Paragrafoelenco"/>
-        <w:rPr>
-          <w:rFonts w:asciiTheme="majorHAnsi" w:hAnsiTheme="majorHAnsi" w:cstheme="majorHAnsi"/>
-          <w:b/>
-        </w:rPr>
-      </w:pPr>
-      <w:r>
-        <w:rPr>
-          <w:rFonts w:asciiTheme="majorHAnsi" w:hAnsiTheme="majorHAnsi" w:cstheme="majorHAnsi"/>
-          <w:b/>
-        </w:rPr>
-        <w:t>Gestione Account</w:t>
-      </w:r>
-    </w:p>
-    <w:p>
-      <w:pPr>
-        <w:pStyle w:val="Paragrafoelenco"/>
-        <w:numPr>
-          <w:ilvl w:val="0"/>
-          <w:numId w:val="3"/>
-        </w:numPr>
-        <w:rPr>
-          <w:rFonts w:asciiTheme="majorHAnsi" w:hAnsiTheme="majorHAnsi" w:cstheme="majorHAnsi"/>
-        </w:rPr>
-      </w:pPr>
-      <w:r>
-        <w:rPr>
-          <w:rFonts w:asciiTheme="majorHAnsi" w:hAnsiTheme="majorHAnsi" w:cstheme="majorHAnsi"/>
-          <w:b/>
-        </w:rPr>
-        <w:t>Login</w:t>
-      </w:r>
-    </w:p>
-    <w:p>
-      <w:pPr>
-        <w:pStyle w:val="Paragrafoelenco"/>
-        <w:numPr>
-          <w:ilvl w:val="0"/>
-          <w:numId w:val="3"/>
-        </w:numPr>
-        <w:rPr>
-          <w:rFonts w:asciiTheme="majorHAnsi" w:eastAsia="Calibri" w:hAnsiTheme="majorHAnsi" w:cstheme="majorHAnsi"/>
-        </w:rPr>
-      </w:pPr>
-      <w:r>
-        <w:rPr>
-          <w:rFonts w:asciiTheme="majorHAnsi" w:hAnsiTheme="majorHAnsi" w:cstheme="majorHAnsi"/>
-          <w:b/>
-        </w:rPr>
-        <w:t>Registrazione</w:t>
-      </w:r>
-    </w:p>
-    <w:p>
-      <w:pPr>
-        <w:pStyle w:val="Paragrafoelenco"/>
-        <w:numPr>
-          <w:ilvl w:val="0"/>
-          <w:numId w:val="3"/>
-        </w:numPr>
-        <w:rPr>
-          <w:rFonts w:asciiTheme="majorHAnsi" w:eastAsia="Calibri" w:hAnsiTheme="majorHAnsi" w:cstheme="majorHAnsi"/>
-        </w:rPr>
-      </w:pPr>
-      <w:proofErr w:type="spellStart"/>
-      <w:r>
-        <w:rPr>
-          <w:rFonts w:asciiTheme="majorHAnsi" w:hAnsiTheme="majorHAnsi" w:cstheme="majorHAnsi"/>
-          <w:b/>
-        </w:rPr>
-        <w:t>Logout</w:t>
-      </w:r>
-      <w:proofErr w:type="spellEnd"/>
-    </w:p>
-    <w:p>
-      <w:pPr>
-        <w:pStyle w:val="Paragrafoelenco"/>
-        <w:numPr>
-          <w:ilvl w:val="0"/>
-          <w:numId w:val="3"/>
-        </w:numPr>
-        <w:rPr>
-          <w:rFonts w:asciiTheme="majorHAnsi" w:hAnsiTheme="majorHAnsi" w:cstheme="majorHAnsi"/>
-          <w:b/>
-        </w:rPr>
-      </w:pPr>
-      <w:r>
-        <w:rPr>
-          <w:rFonts w:asciiTheme="majorHAnsi" w:hAnsiTheme="majorHAnsi" w:cstheme="majorHAnsi"/>
-          <w:b/>
-        </w:rPr>
-        <w:t>Gestione carta di credito</w:t>
-      </w:r>
-    </w:p>
-    <w:p>
-      <w:pPr>
-        <w:pStyle w:val="Paragrafoelenco"/>
-        <w:numPr>
-          <w:ilvl w:val="0"/>
-          <w:numId w:val="3"/>
-        </w:numPr>
-        <w:rPr>
-          <w:rFonts w:asciiTheme="majorHAnsi" w:hAnsiTheme="majorHAnsi" w:cstheme="majorHAnsi"/>
-          <w:b/>
-        </w:rPr>
-      </w:pPr>
-      <w:r>
-        <w:rPr>
-          <w:rFonts w:asciiTheme="majorHAnsi" w:hAnsiTheme="majorHAnsi" w:cstheme="majorHAnsi"/>
-          <w:b/>
-        </w:rPr>
-        <w:t>Aggiungi carta di credito</w:t>
-      </w:r>
-    </w:p>
-    <w:p>
-      <w:pPr>
-        <w:pStyle w:val="Paragrafoelenco"/>
-        <w:numPr>
-          <w:ilvl w:val="0"/>
-          <w:numId w:val="3"/>
-        </w:numPr>
-        <w:rPr>
-          <w:rFonts w:asciiTheme="majorHAnsi" w:eastAsia="Calibri" w:hAnsiTheme="majorHAnsi" w:cstheme="majorHAnsi"/>
-        </w:rPr>
-      </w:pPr>
-      <w:r>
-        <w:rPr>
-          <w:rFonts w:asciiTheme="majorHAnsi" w:hAnsiTheme="majorHAnsi" w:cstheme="majorHAnsi"/>
-          <w:b/>
-        </w:rPr>
-        <w:t>Rimuovi carta di credito</w:t>
-      </w:r>
-    </w:p>
-    <w:p>
-      <w:pPr>
-        <w:pStyle w:val="Paragrafoelenco"/>
-        <w:numPr>
-          <w:ilvl w:val="0"/>
-          <w:numId w:val="3"/>
-        </w:numPr>
-        <w:rPr>
-          <w:rFonts w:asciiTheme="majorHAnsi" w:eastAsia="Calibri" w:hAnsiTheme="majorHAnsi" w:cstheme="majorHAnsi"/>
-        </w:rPr>
-      </w:pPr>
-      <w:r>
-        <w:rPr>
-          <w:rFonts w:asciiTheme="majorHAnsi" w:hAnsiTheme="majorHAnsi" w:cstheme="majorHAnsi"/>
-          <w:b/>
-        </w:rPr>
-        <w:t>Gestione indirizzi</w:t>
-      </w:r>
-    </w:p>
-    <w:p>
-      <w:pPr>
-        <w:pStyle w:val="Paragrafoelenco"/>
-        <w:numPr>
-          <w:ilvl w:val="0"/>
-          <w:numId w:val="3"/>
-        </w:numPr>
-        <w:rPr>
-          <w:rFonts w:asciiTheme="majorHAnsi" w:hAnsiTheme="majorHAnsi" w:cstheme="majorHAnsi"/>
-          <w:b/>
-        </w:rPr>
-      </w:pPr>
-      <w:r>
-        <w:rPr>
-          <w:rFonts w:asciiTheme="majorHAnsi" w:hAnsiTheme="majorHAnsi" w:cstheme="majorHAnsi"/>
-          <w:b/>
-        </w:rPr>
-        <w:t>Aggiungi indirizzo</w:t>
-      </w:r>
-    </w:p>
-    <w:p>
-      <w:pPr>
-        <w:pStyle w:val="Paragrafoelenco"/>
-        <w:numPr>
-          <w:ilvl w:val="0"/>
-          <w:numId w:val="3"/>
-        </w:numPr>
-        <w:rPr>
-          <w:rFonts w:asciiTheme="majorHAnsi" w:hAnsiTheme="majorHAnsi" w:cstheme="majorHAnsi"/>
-          <w:b/>
-        </w:rPr>
-      </w:pPr>
-      <w:r>
-        <w:rPr>
-          <w:rFonts w:asciiTheme="majorHAnsi" w:hAnsiTheme="majorHAnsi" w:cstheme="majorHAnsi"/>
-          <w:b/>
-        </w:rPr>
-        <w:t>Elimina Indirizzo</w:t>
-      </w:r>
-    </w:p>
-    <w:p>
-      <w:pPr>
-        <w:pStyle w:val="Paragrafoelenco"/>
-        <w:numPr>
-          <w:ilvl w:val="0"/>
-          <w:numId w:val="3"/>
-        </w:numPr>
-        <w:rPr>
-          <w:rFonts w:asciiTheme="majorHAnsi" w:hAnsiTheme="majorHAnsi" w:cstheme="majorHAnsi"/>
-          <w:b/>
-        </w:rPr>
-      </w:pPr>
-      <w:r>
-        <w:rPr>
-          <w:rFonts w:asciiTheme="majorHAnsi" w:hAnsiTheme="majorHAnsi" w:cstheme="majorHAnsi"/>
-          <w:b/>
-        </w:rPr>
-        <w:t>Modifica Indirizzo</w:t>
-      </w:r>
-    </w:p>
-    <w:p>
-      <w:pPr>
-        <w:pStyle w:val="Paragrafoelenco"/>
-        <w:numPr>
-          <w:ilvl w:val="0"/>
-          <w:numId w:val="3"/>
-        </w:numPr>
-        <w:rPr>
-          <w:rFonts w:asciiTheme="majorHAnsi" w:eastAsia="Calibri" w:hAnsiTheme="majorHAnsi" w:cstheme="majorHAnsi"/>
-        </w:rPr>
-      </w:pPr>
-      <w:r>
-        <w:rPr>
-          <w:rFonts w:asciiTheme="majorHAnsi" w:hAnsiTheme="majorHAnsi" w:cstheme="majorHAnsi"/>
-          <w:b/>
-        </w:rPr>
-        <w:t>Modifica Password</w:t>
-      </w:r>
-    </w:p>
-    <w:p>
-      <w:pPr>
-        <w:pStyle w:val="Paragrafoelenco"/>
-        <w:rPr>
-          <w:rFonts w:asciiTheme="majorHAnsi" w:eastAsia="Calibri" w:hAnsiTheme="majorHAnsi" w:cstheme="majorHAnsi"/>
-        </w:rPr>
-      </w:pPr>
+        <w:t>Funzionalità da testare e da non testar</w:t>
+      </w:r>
+      <w:r>
+        <w:rPr>
+          <w:sz w:val="28"/>
+          <w:szCs w:val="28"/>
+        </w:rPr>
+        <w:t>e</w:t>
+      </w:r>
+      <w:bookmarkStart w:id="0" w:name="_GoBack"/>
+      <w:bookmarkEnd w:id="0"/>
     </w:p>
     <w:p>
       <w:pPr>
@@ -2341,7 +2016,6 @@
           <w:rFonts w:asciiTheme="majorHAnsi" w:hAnsiTheme="majorHAnsi" w:cstheme="majorHAnsi"/>
           <w:b/>
         </w:rPr>
-        <w:lastRenderedPageBreak/>
         <w:t>Diminuisci quantità nel carrello</w:t>
       </w:r>
     </w:p>
@@ -2528,6 +2202,7 @@
           <w:rFonts w:asciiTheme="majorHAnsi" w:hAnsiTheme="majorHAnsi" w:cstheme="majorHAnsi"/>
           <w:b/>
         </w:rPr>
+        <w:lastRenderedPageBreak/>
         <w:t>Aggiungere un nuovo libro</w:t>
       </w:r>
     </w:p>
@@ -3475,6 +3150,7 @@
           <w:sz w:val="20"/>
           <w:szCs w:val="20"/>
         </w:rPr>
+        <w:lastRenderedPageBreak/>
         <w:t>simulare l’interazione con il sistema dal punto di vista dell’utente.</w:t>
       </w:r>
     </w:p>
@@ -4939,6 +4615,7 @@
     <w:lsdException w:name="HTML Sample" w:semiHidden="1" w:unhideWhenUsed="1"/>
     <w:lsdException w:name="HTML Typewriter" w:semiHidden="1" w:unhideWhenUsed="1"/>
     <w:lsdException w:name="HTML Variable" w:semiHidden="1" w:unhideWhenUsed="1"/>
+    <w:lsdException w:name="Normal Table" w:semiHidden="1" w:unhideWhenUsed="1"/>
     <w:lsdException w:name="annotation subject" w:semiHidden="1" w:unhideWhenUsed="1"/>
     <w:lsdException w:name="No List" w:semiHidden="1" w:unhideWhenUsed="1"/>
     <w:lsdException w:name="Outline List 1" w:semiHidden="1" w:unhideWhenUsed="1"/>
@@ -4985,8 +4662,10 @@
     <w:lsdException w:name="Table Subtle 2" w:semiHidden="1" w:unhideWhenUsed="1"/>
     <w:lsdException w:name="Table Web 1" w:semiHidden="1" w:unhideWhenUsed="1"/>
     <w:lsdException w:name="Table Web 2" w:semiHidden="1" w:unhideWhenUsed="1"/>
+    <w:lsdException w:name="Table Web 3" w:semiHidden="1" w:unhideWhenUsed="1"/>
     <w:lsdException w:name="Balloon Text" w:semiHidden="1" w:unhideWhenUsed="1"/>
     <w:lsdException w:name="Table Grid" w:uiPriority="39"/>
+    <w:lsdException w:name="Table Theme" w:semiHidden="1" w:unhideWhenUsed="1"/>
     <w:lsdException w:name="Placeholder Text" w:semiHidden="1"/>
     <w:lsdException w:name="No Spacing" w:uiPriority="1" w:qFormat="1"/>
     <w:lsdException w:name="Light Shading" w:uiPriority="60"/>

</xml_diff>

<commit_message>
Update TCS e TP
</commit_message>
<xml_diff>
--- a/Bozze/TEST/Test plan.docx
+++ b/Bozze/TEST/Test plan.docx
@@ -2287,14 +2287,7 @@
           <w:sz w:val="20"/>
           <w:szCs w:val="20"/>
         </w:rPr>
-        <w:t>Ricerca</w:t>
-      </w:r>
-      <w:r>
-        <w:rPr>
-          <w:sz w:val="20"/>
-          <w:szCs w:val="20"/>
-        </w:rPr>
-        <w:t>Ordine</w:t>
+        <w:t>LibroManager</w:t>
       </w:r>
       <w:proofErr w:type="spellEnd"/>
       <w:r>
@@ -2314,6 +2307,36 @@
       </w:r>
       <w:r>
         <w:t>e</w:t>
+      </w:r>
+    </w:p>
+    <w:p>
+      <w:r>
+        <w:t xml:space="preserve">Abbiamo deciso di </w:t>
+      </w:r>
+      <w:r>
+        <w:t xml:space="preserve">non testare i </w:t>
+      </w:r>
+      <w:r>
+        <w:t xml:space="preserve">metodi </w:t>
+      </w:r>
+      <w:proofErr w:type="spellStart"/>
+      <w:r>
+        <w:t>get</w:t>
+      </w:r>
+      <w:proofErr w:type="spellEnd"/>
+      <w:r>
+        <w:t xml:space="preserve"> e set, e i metodi </w:t>
+      </w:r>
+      <w:r>
+        <w:t>con priorità bassa.</w:t>
+      </w:r>
+    </w:p>
+    <w:p>
+      <w:r>
+        <w:t xml:space="preserve">Di seguito saranno riportati le funzionalità </w:t>
+      </w:r>
+      <w:r>
+        <w:t>introdotte nel sistema che saranno sottoposte a test e suddivise in sottosistemi:</w:t>
       </w:r>
     </w:p>
     <w:p>
@@ -2577,6 +2600,7 @@
           <w:rFonts w:asciiTheme="majorHAnsi" w:hAnsiTheme="majorHAnsi" w:cstheme="majorHAnsi"/>
           <w:b/>
         </w:rPr>
+        <w:lastRenderedPageBreak/>
         <w:t>Diminuisci quantità nel carrello</w:t>
       </w:r>
     </w:p>
@@ -3243,6 +3267,7 @@
         <w:pStyle w:val="Titolo2"/>
       </w:pPr>
       <w:r>
+        <w:lastRenderedPageBreak/>
         <w:t>Testing di integrazione</w:t>
       </w:r>
     </w:p>
@@ -3291,24 +3316,28 @@
           <w:sz w:val="20"/>
           <w:szCs w:val="20"/>
         </w:rPr>
-        <w:lastRenderedPageBreak/>
-        <w:t>testing verrà effettuato seguendo la strategia “Sandwich Testing” che prevede la divisione del sistema in</w:t>
-      </w:r>
-    </w:p>
-    <w:p>
-      <w:pPr>
-        <w:pStyle w:val="Paragrafoelenco"/>
-        <w:rPr>
-          <w:sz w:val="20"/>
-          <w:szCs w:val="20"/>
-        </w:rPr>
-      </w:pPr>
-      <w:r>
-        <w:rPr>
-          <w:sz w:val="20"/>
-          <w:szCs w:val="20"/>
-        </w:rPr>
-        <w:t xml:space="preserve">3 </w:t>
+        <w:t>testing verrà effettuato seguendo la strategia “</w:t>
+      </w:r>
+      <w:r>
+        <w:rPr>
+          <w:sz w:val="20"/>
+          <w:szCs w:val="20"/>
+        </w:rPr>
+        <w:t>Bottom-Up</w:t>
+      </w:r>
+      <w:r>
+        <w:rPr>
+          <w:sz w:val="20"/>
+          <w:szCs w:val="20"/>
+        </w:rPr>
+        <w:t xml:space="preserve">” che prevede </w:t>
+      </w:r>
+      <w:r>
+        <w:rPr>
+          <w:sz w:val="20"/>
+          <w:szCs w:val="20"/>
+        </w:rPr>
+        <w:t xml:space="preserve">l’integrazione dal basso verso l’alto, realizzando dei test </w:t>
       </w:r>
       <w:proofErr w:type="spellStart"/>
       <w:r>
@@ -3316,7 +3345,7 @@
           <w:sz w:val="20"/>
           <w:szCs w:val="20"/>
         </w:rPr>
-        <w:t>layer</w:t>
+        <w:t>stub</w:t>
       </w:r>
       <w:proofErr w:type="spellEnd"/>
       <w:r>
@@ -3324,65 +3353,10 @@
           <w:sz w:val="20"/>
           <w:szCs w:val="20"/>
         </w:rPr>
-        <w:t>: sopra al target, target, sotto al target. Questa suddivisione consente di combinare ed effettuare in</w:t>
-      </w:r>
-    </w:p>
-    <w:p>
-      <w:pPr>
-        <w:pStyle w:val="Paragrafoelenco"/>
-        <w:rPr>
-          <w:sz w:val="20"/>
-          <w:szCs w:val="20"/>
-        </w:rPr>
-      </w:pPr>
-      <w:r>
-        <w:rPr>
-          <w:sz w:val="20"/>
-          <w:szCs w:val="20"/>
-        </w:rPr>
-        <w:t>parallelo il testing top-down e il testing bottom-up con lo scopo di integrare il target, più specificamente</w:t>
-      </w:r>
-    </w:p>
-    <w:p>
-      <w:pPr>
-        <w:pStyle w:val="Paragrafoelenco"/>
-        <w:rPr>
-          <w:sz w:val="20"/>
-          <w:szCs w:val="20"/>
-        </w:rPr>
-      </w:pPr>
-      <w:r>
-        <w:rPr>
-          <w:sz w:val="20"/>
-          <w:szCs w:val="20"/>
-        </w:rPr>
-        <w:t xml:space="preserve">i test partono in parallelo da top e da bottom fino a convergere verso il target </w:t>
-      </w:r>
-      <w:proofErr w:type="spellStart"/>
-      <w:r>
-        <w:rPr>
-          <w:sz w:val="20"/>
-          <w:szCs w:val="20"/>
-        </w:rPr>
-        <w:t>layer</w:t>
-      </w:r>
-      <w:proofErr w:type="spellEnd"/>
-      <w:r>
-        <w:rPr>
-          <w:sz w:val="20"/>
-          <w:szCs w:val="20"/>
-        </w:rPr>
-        <w:t>.</w:t>
-      </w:r>
-    </w:p>
-    <w:p>
-      <w:pPr>
-        <w:pStyle w:val="Paragrafoelenco"/>
-        <w:rPr>
-          <w:sz w:val="20"/>
-          <w:szCs w:val="20"/>
-        </w:rPr>
-      </w:pPr>
+        <w:t xml:space="preserve">. </w:t>
+      </w:r>
+      <w:bookmarkStart w:id="0" w:name="_GoBack"/>
+      <w:bookmarkEnd w:id="0"/>
     </w:p>
     <w:p>
       <w:pPr>
@@ -8381,7 +8355,6 @@
         </w:tc>
       </w:tr>
     </w:tbl>
-    <w:p/>
     <w:p>
       <w:pPr>
         <w:pStyle w:val="Titolo3"/>
@@ -8469,6 +8442,55 @@
             </w:pPr>
             <w:r>
               <w:t>Non rispetta il formato [</w:t>
+            </w:r>
+            <w:proofErr w:type="spellStart"/>
+            <w:r>
+              <w:t>error</w:t>
+            </w:r>
+            <w:proofErr w:type="spellEnd"/>
+            <w:r>
+              <w:t>]</w:t>
+            </w:r>
+          </w:p>
+        </w:tc>
+      </w:tr>
+      <w:tr>
+        <w:tc>
+          <w:tcPr>
+            <w:tcW w:w="2830" w:type="dxa"/>
+          </w:tcPr>
+          <w:p>
+            <w:r>
+              <w:t>Corrispondenza [CE]</w:t>
+            </w:r>
+          </w:p>
+        </w:tc>
+        <w:tc>
+          <w:tcPr>
+            <w:tcW w:w="6798" w:type="dxa"/>
+          </w:tcPr>
+          <w:p>
+            <w:pPr>
+              <w:pStyle w:val="Paragrafoelenco"/>
+              <w:numPr>
+                <w:ilvl w:val="0"/>
+                <w:numId w:val="22"/>
+              </w:numPr>
+            </w:pPr>
+            <w:r>
+              <w:t>Almeno una carta associata</w:t>
+            </w:r>
+          </w:p>
+          <w:p>
+            <w:pPr>
+              <w:pStyle w:val="Paragrafoelenco"/>
+              <w:numPr>
+                <w:ilvl w:val="0"/>
+                <w:numId w:val="22"/>
+              </w:numPr>
+            </w:pPr>
+            <w:r>
+              <w:t>Nessuna carta associata all’email [</w:t>
             </w:r>
             <w:proofErr w:type="spellStart"/>
             <w:r>
@@ -8511,7 +8533,6 @@
                 <w:rFonts w:asciiTheme="majorHAnsi" w:hAnsiTheme="majorHAnsi" w:cstheme="majorHAnsi"/>
                 <w:b/>
               </w:rPr>
-              <w:lastRenderedPageBreak/>
               <w:t>Codice</w:t>
             </w:r>
           </w:p>
@@ -9632,6 +9653,7 @@
               <w:rPr>
                 <w:b/>
               </w:rPr>
+              <w:lastRenderedPageBreak/>
               <w:t>Parametro:</w:t>
             </w:r>
             <w:r>
@@ -9657,7 +9679,6 @@
           </w:tcPr>
           <w:p>
             <w:r>
-              <w:lastRenderedPageBreak/>
               <w:t>Formato [F</w:t>
             </w:r>
             <w:r>
@@ -11236,10 +11257,7 @@
         </w:tc>
       </w:tr>
     </w:tbl>
-    <w:p>
-      <w:bookmarkStart w:id="0" w:name="_GoBack"/>
-      <w:bookmarkEnd w:id="0"/>
-    </w:p>
+    <w:p/>
     <w:p>
       <w:pPr>
         <w:pStyle w:val="Titolo2"/>
@@ -11352,6 +11370,7 @@
           </w:tcPr>
           <w:p>
             <w:r>
+              <w:lastRenderedPageBreak/>
               <w:t>Corrispondenza [CE]</w:t>
             </w:r>
           </w:p>
@@ -12462,6 +12481,7 @@
           </w:tcPr>
           <w:p>
             <w:r>
+              <w:lastRenderedPageBreak/>
               <w:t>Formato</w:t>
             </w:r>
             <w:r>
@@ -12547,7 +12567,6 @@
               <w:rPr>
                 <w:b/>
               </w:rPr>
-              <w:lastRenderedPageBreak/>
               <w:t>Parametro:</w:t>
             </w:r>
             <w:r>
@@ -14163,6 +14182,7 @@
                 <w:rFonts w:asciiTheme="majorHAnsi" w:hAnsiTheme="majorHAnsi" w:cstheme="majorHAnsi"/>
                 <w:b/>
               </w:rPr>
+              <w:lastRenderedPageBreak/>
               <w:t>TC 4.2 3</w:t>
             </w:r>
           </w:p>
@@ -14203,7 +14223,6 @@
         <w:pStyle w:val="Titolo3"/>
       </w:pPr>
       <w:r>
-        <w:lastRenderedPageBreak/>
         <w:t>Elimina Recensione</w:t>
       </w:r>
     </w:p>
@@ -17717,7 +17736,7 @@
 </file>
 
 <file path=customXml/itemProps1.xml><?xml version="1.0" encoding="utf-8"?>
-<ds:datastoreItem xmlns:ds="http://schemas.openxmlformats.org/officeDocument/2006/customXml" ds:itemID="{2F6B0B2E-2A96-4E41-AC09-A979FE566E0E}">
+<ds:datastoreItem xmlns:ds="http://schemas.openxmlformats.org/officeDocument/2006/customXml" ds:itemID="{F9716714-7027-49D4-8BEF-56986EDFA20D}">
   <ds:schemaRefs>
     <ds:schemaRef ds:uri="http://schemas.openxmlformats.org/officeDocument/2006/bibliography"/>
   </ds:schemaRefs>

</xml_diff>